<commit_message>
update all figs ed portion
</commit_message>
<xml_diff>
--- a/revise1/UK_seafood_emission_nutrients_response_to_reviewers_NG.docx
+++ b/revise1/UK_seafood_emission_nutrients_response_to_reviewers_NG.docx
@@ -22,7 +22,23 @@
           <w:bCs/>
           <w:color w:val="0358FE"/>
         </w:rPr>
-        <w:t>Our revised manuscript has slightly reduced Results and Discussion, and now is within the 4000 word limit.</w:t>
+        <w:t>Our revised manuscript has slightly reduced Results and Discussion, and now is within the 4</w:t>
+      </w:r>
+      <w:r>
+        <w:rPr>
+          <w:b/>
+          <w:bCs/>
+          <w:color w:val="0358FE"/>
+        </w:rPr>
+        <w:t>,</w:t>
+      </w:r>
+      <w:r>
+        <w:rPr>
+          <w:b/>
+          <w:bCs/>
+          <w:color w:val="0358FE"/>
+        </w:rPr>
+        <w:t>000 word limit.</w:t>
       </w:r>
       <w:r>
         <w:br/>
@@ -156,15 +172,23 @@
           <w:bCs/>
           <w:color w:val="0050FF"/>
         </w:rPr>
-        <w:t>reducing</w:t>
-      </w:r>
-      <w:r>
-        <w:rPr>
-          <w:b/>
-          <w:bCs/>
-          <w:color w:val="0050FF"/>
-        </w:rPr>
-        <w:t xml:space="preserve"> abstract to a one-sentence result on the global analysis</w:t>
+        <w:t xml:space="preserve">Adding </w:t>
+      </w:r>
+      <w:r>
+        <w:rPr>
+          <w:b/>
+          <w:bCs/>
+          <w:color w:val="0050FF"/>
+        </w:rPr>
+        <w:t>new paragraph</w:t>
+      </w:r>
+      <w:r>
+        <w:rPr>
+          <w:b/>
+          <w:bCs/>
+          <w:color w:val="0050FF"/>
+        </w:rPr>
+        <w:t xml:space="preserve"> on affordability of seafood relative to beef in the UK</w:t>
       </w:r>
     </w:p>
     <w:p>
@@ -186,41 +210,62 @@
           <w:bCs/>
           <w:color w:val="0050FF"/>
         </w:rPr>
-        <w:t xml:space="preserve">removing </w:t>
-      </w:r>
-      <w:r>
-        <w:rPr>
-          <w:b/>
-          <w:bCs/>
-          <w:color w:val="0050FF"/>
-        </w:rPr>
-        <w:t>the second</w:t>
-      </w:r>
-      <w:r>
-        <w:rPr>
-          <w:b/>
-          <w:bCs/>
-          <w:color w:val="0050FF"/>
-        </w:rPr>
-        <w:t xml:space="preserve"> paragraph from Results &amp; Discussion</w:t>
-      </w:r>
-      <w:r>
-        <w:rPr>
-          <w:b/>
-          <w:bCs/>
-          <w:color w:val="0050FF"/>
-        </w:rPr>
-        <w:t xml:space="preserve"> that described variation in emissions/nutrients and examples of global seafood products</w:t>
+        <w:t>reducing</w:t>
+      </w:r>
+      <w:r>
+        <w:rPr>
+          <w:b/>
+          <w:bCs/>
+          <w:color w:val="0050FF"/>
+        </w:rPr>
+        <w:t xml:space="preserve"> abstract to a one-sentence result on the global analysis</w:t>
       </w:r>
     </w:p>
     <w:p>
       <w:pPr>
-        <w:rPr>
-          <w:b/>
-          <w:bCs/>
-          <w:color w:val="0050FF"/>
-        </w:rPr>
-      </w:pPr>
+        <w:pStyle w:val="ListParagraph"/>
+        <w:numPr>
+          <w:ilvl w:val="0"/>
+          <w:numId w:val="1"/>
+        </w:numPr>
+        <w:rPr>
+          <w:b/>
+          <w:bCs/>
+          <w:color w:val="0050FF"/>
+        </w:rPr>
+      </w:pPr>
+      <w:r>
+        <w:rPr>
+          <w:b/>
+          <w:bCs/>
+          <w:color w:val="0050FF"/>
+        </w:rPr>
+        <w:t xml:space="preserve">removing </w:t>
+      </w:r>
+      <w:r>
+        <w:rPr>
+          <w:b/>
+          <w:bCs/>
+          <w:color w:val="0050FF"/>
+        </w:rPr>
+        <w:t>the second</w:t>
+      </w:r>
+      <w:r>
+        <w:rPr>
+          <w:b/>
+          <w:bCs/>
+          <w:color w:val="0050FF"/>
+        </w:rPr>
+        <w:t xml:space="preserve"> paragraph from Results &amp; Discussion</w:t>
+      </w:r>
+      <w:r>
+        <w:rPr>
+          <w:b/>
+          <w:bCs/>
+          <w:color w:val="0050FF"/>
+        </w:rPr>
+        <w:t xml:space="preserve"> that described variation in emissions/nutrients and examples of global seafood products</w:t>
+      </w:r>
     </w:p>
     <w:p>
       <w:pPr>
@@ -230,13 +275,30 @@
           <w:color w:val="0050FF"/>
         </w:rPr>
       </w:pPr>
-      <w:r>
-        <w:rPr>
-          <w:b/>
-          <w:bCs/>
-          <w:color w:val="0050FF"/>
-        </w:rPr>
-        <w:t>However, as t</w:t>
+    </w:p>
+    <w:p>
+      <w:pPr>
+        <w:rPr>
+          <w:b/>
+          <w:bCs/>
+          <w:color w:val="0050FF"/>
+        </w:rPr>
+      </w:pPr>
+      <w:r>
+        <w:rPr>
+          <w:b/>
+          <w:bCs/>
+          <w:color w:val="0050FF"/>
+        </w:rPr>
+        <w:t>A</w:t>
+      </w:r>
+      <w:r>
+        <w:rPr>
+          <w:b/>
+          <w:bCs/>
+          <w:color w:val="0050FF"/>
+        </w:rPr>
+        <w:t>s t</w:t>
       </w:r>
       <w:r>
         <w:rPr>
@@ -310,7 +372,15 @@
           <w:bCs/>
           <w:color w:val="0050FF"/>
         </w:rPr>
-        <w:t xml:space="preserve">ensured that our global results are placed in context of recent global seafood </w:t>
+        <w:t>ensured that our global results are placed in context of recent global seafood analyses (</w:t>
+      </w:r>
+      <w:r>
+        <w:rPr>
+          <w:b/>
+          <w:bCs/>
+          <w:color w:val="0050FF"/>
+        </w:rPr>
+        <w:t xml:space="preserve">Bianchi et al </w:t>
       </w:r>
       <w:r>
         <w:rPr>
@@ -319,41 +389,15 @@
           <w:color w:val="0050FF"/>
         </w:rPr>
         <w:lastRenderedPageBreak/>
-        <w:t>analyses (</w:t>
-      </w:r>
-      <w:r>
-        <w:rPr>
-          <w:b/>
-          <w:bCs/>
-          <w:color w:val="0050FF"/>
-        </w:rPr>
-        <w:t>Bianchi et al 2022</w:t>
-      </w:r>
-      <w:r>
-        <w:rPr>
-          <w:b/>
-          <w:bCs/>
-          <w:color w:val="0050FF"/>
-        </w:rPr>
-        <w:t xml:space="preserve">, </w:t>
-      </w:r>
-      <w:proofErr w:type="spellStart"/>
-      <w:r>
-        <w:rPr>
-          <w:b/>
-          <w:bCs/>
-          <w:color w:val="0050FF"/>
-        </w:rPr>
-        <w:t>Gephart</w:t>
-      </w:r>
-      <w:proofErr w:type="spellEnd"/>
-      <w:r>
-        <w:rPr>
-          <w:b/>
-          <w:bCs/>
-          <w:color w:val="0050FF"/>
-        </w:rPr>
-        <w:t xml:space="preserve"> et al. 2021, </w:t>
+        <w:t>2022</w:t>
+      </w:r>
+      <w:r>
+        <w:rPr>
+          <w:b/>
+          <w:bCs/>
+          <w:color w:val="0050FF"/>
+        </w:rPr>
+        <w:t xml:space="preserve">, Gephart et al. 2021, </w:t>
       </w:r>
       <w:r>
         <w:rPr>
@@ -553,42 +597,30 @@
           <w:color w:val="0050FF"/>
         </w:rPr>
       </w:pPr>
-      <w:commentRangeStart w:id="0"/>
-      <w:ins w:id="1" w:author="Graham, Nick" w:date="2022-10-17T11:44:00Z">
-        <w:r>
-          <w:rPr>
-            <w:b/>
-            <w:bCs/>
-            <w:color w:val="0050FF"/>
-          </w:rPr>
-          <w:t xml:space="preserve">We hope you agree this revision now touches on the global analysis to set the scene and present the foundation for the UK analysis, but </w:t>
-        </w:r>
-      </w:ins>
-      <w:ins w:id="2" w:author="Graham, Nick" w:date="2022-10-17T11:45:00Z">
-        <w:r>
-          <w:rPr>
-            <w:b/>
-            <w:bCs/>
-            <w:color w:val="0050FF"/>
-          </w:rPr>
-          <w:t>elevates the focus on the UK case study, within the 4000 word limit of the article</w:t>
-        </w:r>
-        <w:commentRangeEnd w:id="0"/>
-        <w:r>
-          <w:rPr>
-            <w:rStyle w:val="CommentReference"/>
-          </w:rPr>
-          <w:commentReference w:id="0"/>
-        </w:r>
-        <w:r>
-          <w:rPr>
-            <w:b/>
-            <w:bCs/>
-            <w:color w:val="0050FF"/>
-          </w:rPr>
-          <w:t xml:space="preserve">. </w:t>
-        </w:r>
-      </w:ins>
+      <w:r>
+        <w:rPr>
+          <w:b/>
+          <w:bCs/>
+          <w:color w:val="0050FF"/>
+        </w:rPr>
+        <w:t>We hope you agree this revision now touches on the global analysis to set the scene and present the foundation for the UK analysis, but elevates the focus on the UK case study, within the 4</w:t>
+      </w:r>
+      <w:r>
+        <w:rPr>
+          <w:b/>
+          <w:bCs/>
+          <w:color w:val="0050FF"/>
+        </w:rPr>
+        <w:t>,</w:t>
+      </w:r>
+      <w:r>
+        <w:rPr>
+          <w:b/>
+          <w:bCs/>
+          <w:color w:val="0050FF"/>
+        </w:rPr>
+        <w:t xml:space="preserve">000 word limit of the article. </w:t>
+      </w:r>
     </w:p>
     <w:p>
       <w:r>
@@ -640,45 +672,6 @@
     </w:sectPr>
   </w:body>
 </w:document>
-</file>
-
-<file path=word/comments.xml><?xml version="1.0" encoding="utf-8"?>
-<w:comments xmlns:wpc="http://schemas.microsoft.com/office/word/2010/wordprocessingCanvas" xmlns:cx="http://schemas.microsoft.com/office/drawing/2014/chartex" xmlns:cx1="http://schemas.microsoft.com/office/drawing/2015/9/8/chartex" xmlns:cx2="http://schemas.microsoft.com/office/drawing/2015/10/21/chartex" xmlns:cx3="http://schemas.microsoft.com/office/drawing/2016/5/9/chartex" xmlns:cx4="http://schemas.microsoft.com/office/drawing/2016/5/10/chartex" xmlns:cx5="http://schemas.microsoft.com/office/drawing/2016/5/11/chartex" xmlns:cx6="http://schemas.microsoft.com/office/drawing/2016/5/12/chartex" xmlns:cx7="http://schemas.microsoft.com/office/drawing/2016/5/13/chartex" xmlns:cx8="http://schemas.microsoft.com/office/drawing/2016/5/14/chartex" xmlns:mc="http://schemas.openxmlformats.org/markup-compatibility/2006" xmlns:aink="http://schemas.microsoft.com/office/drawing/2016/ink" xmlns:am3d="http://schemas.microsoft.com/office/drawing/2017/model3d" xmlns:o="urn:schemas-microsoft-com:office:office" xmlns:oel="http://schemas.microsoft.com/office/2019/extlst" xmlns:r="http://schemas.openxmlformats.org/officeDocument/2006/relationships" xmlns:m="http://schemas.openxmlformats.org/officeDocument/2006/math" xmlns:v="urn:schemas-microsoft-com:vml" xmlns:wp14="http://schemas.microsoft.com/office/word/2010/wordprocessingDrawing" xmlns:wp="http://schemas.openxmlformats.org/drawingml/2006/wordprocessingDrawing" xmlns:w10="urn:schemas-microsoft-com:office:word" xmlns:w="http://schemas.openxmlformats.org/wordprocessingml/2006/main" xmlns:w14="http://schemas.microsoft.com/office/word/2010/wordml" xmlns:w15="http://schemas.microsoft.com/office/word/2012/wordml" xmlns:w16cex="http://schemas.microsoft.com/office/word/2018/wordml/cex" xmlns:w16cid="http://schemas.microsoft.com/office/word/2016/wordml/cid" xmlns:w16="http://schemas.microsoft.com/office/word/2018/wordml" xmlns:w16sdtdh="http://schemas.microsoft.com/office/word/2020/wordml/sdtdatahash" xmlns:w16se="http://schemas.microsoft.com/office/word/2015/wordml/symex" xmlns:wpg="http://schemas.microsoft.com/office/word/2010/wordprocessingGroup" xmlns:wpi="http://schemas.microsoft.com/office/word/2010/wordprocessingInk" xmlns:wne="http://schemas.microsoft.com/office/word/2006/wordml" xmlns:wps="http://schemas.microsoft.com/office/word/2010/wordprocessingShape" mc:Ignorable="w14 w15 w16se w16cid w16 w16cex w16sdtdh wp14">
-  <w:comment w:id="0" w:author="Graham, Nick" w:date="2022-10-17T11:45:00Z" w:initials="GN">
-    <w:p>
-      <w:pPr>
-        <w:pStyle w:val="CommentText"/>
-      </w:pPr>
-      <w:r>
-        <w:rPr>
-          <w:rStyle w:val="CommentReference"/>
-        </w:rPr>
-        <w:annotationRef/>
-      </w:r>
-      <w:r>
-        <w:t>Or something along these lines, to point out we don't have space to expand further...</w:t>
-      </w:r>
-    </w:p>
-  </w:comment>
-</w:comments>
-</file>
-
-<file path=word/commentsExtended.xml><?xml version="1.0" encoding="utf-8"?>
-<w15:commentsEx xmlns:wpc="http://schemas.microsoft.com/office/word/2010/wordprocessingCanvas" xmlns:cx="http://schemas.microsoft.com/office/drawing/2014/chartex" xmlns:cx1="http://schemas.microsoft.com/office/drawing/2015/9/8/chartex" xmlns:cx2="http://schemas.microsoft.com/office/drawing/2015/10/21/chartex" xmlns:cx3="http://schemas.microsoft.com/office/drawing/2016/5/9/chartex" xmlns:cx4="http://schemas.microsoft.com/office/drawing/2016/5/10/chartex" xmlns:cx5="http://schemas.microsoft.com/office/drawing/2016/5/11/chartex" xmlns:cx6="http://schemas.microsoft.com/office/drawing/2016/5/12/chartex" xmlns:cx7="http://schemas.microsoft.com/office/drawing/2016/5/13/chartex" xmlns:cx8="http://schemas.microsoft.com/office/drawing/2016/5/14/chartex" xmlns:mc="http://schemas.openxmlformats.org/markup-compatibility/2006" xmlns:aink="http://schemas.microsoft.com/office/drawing/2016/ink" xmlns:am3d="http://schemas.microsoft.com/office/drawing/2017/model3d" xmlns:o="urn:schemas-microsoft-com:office:office" xmlns:oel="http://schemas.microsoft.com/office/2019/extlst" xmlns:r="http://schemas.openxmlformats.org/officeDocument/2006/relationships" xmlns:m="http://schemas.openxmlformats.org/officeDocument/2006/math" xmlns:v="urn:schemas-microsoft-com:vml" xmlns:wp14="http://schemas.microsoft.com/office/word/2010/wordprocessingDrawing" xmlns:wp="http://schemas.openxmlformats.org/drawingml/2006/wordprocessingDrawing" xmlns:w10="urn:schemas-microsoft-com:office:word" xmlns:w="http://schemas.openxmlformats.org/wordprocessingml/2006/main" xmlns:w14="http://schemas.microsoft.com/office/word/2010/wordml" xmlns:w15="http://schemas.microsoft.com/office/word/2012/wordml" xmlns:w16cex="http://schemas.microsoft.com/office/word/2018/wordml/cex" xmlns:w16cid="http://schemas.microsoft.com/office/word/2016/wordml/cid" xmlns:w16="http://schemas.microsoft.com/office/word/2018/wordml" xmlns:w16sdtdh="http://schemas.microsoft.com/office/word/2020/wordml/sdtdatahash" xmlns:w16se="http://schemas.microsoft.com/office/word/2015/wordml/symex" xmlns:wpg="http://schemas.microsoft.com/office/word/2010/wordprocessingGroup" xmlns:wpi="http://schemas.microsoft.com/office/word/2010/wordprocessingInk" xmlns:wne="http://schemas.microsoft.com/office/word/2006/wordml" xmlns:wps="http://schemas.microsoft.com/office/word/2010/wordprocessingShape" mc:Ignorable="w14 w15 w16se w16cid w16 w16cex w16sdtdh wp14">
-  <w15:commentEx w15:paraId="3A783F0E" w15:done="0"/>
-</w15:commentsEx>
-</file>
-
-<file path=word/commentsExtensible.xml><?xml version="1.0" encoding="utf-8"?>
-<w16cex:commentsExtensible xmlns:wpc="http://schemas.microsoft.com/office/word/2010/wordprocessingCanvas" xmlns:cx="http://schemas.microsoft.com/office/drawing/2014/chartex" xmlns:cx1="http://schemas.microsoft.com/office/drawing/2015/9/8/chartex" xmlns:cx2="http://schemas.microsoft.com/office/drawing/2015/10/21/chartex" xmlns:cx3="http://schemas.microsoft.com/office/drawing/2016/5/9/chartex" xmlns:cx4="http://schemas.microsoft.com/office/drawing/2016/5/10/chartex" xmlns:cx5="http://schemas.microsoft.com/office/drawing/2016/5/11/chartex" xmlns:cx6="http://schemas.microsoft.com/office/drawing/2016/5/12/chartex" xmlns:cx7="http://schemas.microsoft.com/office/drawing/2016/5/13/chartex" xmlns:cx8="http://schemas.microsoft.com/office/drawing/2016/5/14/chartex" xmlns:mc="http://schemas.openxmlformats.org/markup-compatibility/2006" xmlns:aink="http://schemas.microsoft.com/office/drawing/2016/ink" xmlns:am3d="http://schemas.microsoft.com/office/drawing/2017/model3d" xmlns:o="urn:schemas-microsoft-com:office:office" xmlns:oel="http://schemas.microsoft.com/office/2019/extlst" xmlns:r="http://schemas.openxmlformats.org/officeDocument/2006/relationships" xmlns:m="http://schemas.openxmlformats.org/officeDocument/2006/math" xmlns:v="urn:schemas-microsoft-com:vml" xmlns:wp14="http://schemas.microsoft.com/office/word/2010/wordprocessingDrawing" xmlns:wp="http://schemas.openxmlformats.org/drawingml/2006/wordprocessingDrawing" xmlns:w10="urn:schemas-microsoft-com:office:word" xmlns:w="http://schemas.openxmlformats.org/wordprocessingml/2006/main" xmlns:w14="http://schemas.microsoft.com/office/word/2010/wordml" xmlns:w15="http://schemas.microsoft.com/office/word/2012/wordml" xmlns:w16cex="http://schemas.microsoft.com/office/word/2018/wordml/cex" xmlns:w16cid="http://schemas.microsoft.com/office/word/2016/wordml/cid" xmlns:w16="http://schemas.microsoft.com/office/word/2018/wordml" xmlns:w16sdtdh="http://schemas.microsoft.com/office/word/2020/wordml/sdtdatahash" xmlns:w16se="http://schemas.microsoft.com/office/word/2015/wordml/symex" xmlns:wpg="http://schemas.microsoft.com/office/word/2010/wordprocessingGroup" xmlns:wpi="http://schemas.microsoft.com/office/word/2010/wordprocessingInk" xmlns:wne="http://schemas.microsoft.com/office/word/2006/wordml" xmlns:wps="http://schemas.microsoft.com/office/word/2010/wordprocessingShape" mc:Ignorable="w14 w15 w16se w16cid w16 w16cex w16sdtdh wp14">
-  <w16cex:commentExtensible w16cex:durableId="26F7BEF6" w16cex:dateUtc="2022-10-17T10:45:00Z"/>
-</w16cex:commentsExtensible>
-</file>
-
-<file path=word/commentsIds.xml><?xml version="1.0" encoding="utf-8"?>
-<w16cid:commentsIds xmlns:wpc="http://schemas.microsoft.com/office/word/2010/wordprocessingCanvas" xmlns:cx="http://schemas.microsoft.com/office/drawing/2014/chartex" xmlns:cx1="http://schemas.microsoft.com/office/drawing/2015/9/8/chartex" xmlns:cx2="http://schemas.microsoft.com/office/drawing/2015/10/21/chartex" xmlns:cx3="http://schemas.microsoft.com/office/drawing/2016/5/9/chartex" xmlns:cx4="http://schemas.microsoft.com/office/drawing/2016/5/10/chartex" xmlns:cx5="http://schemas.microsoft.com/office/drawing/2016/5/11/chartex" xmlns:cx6="http://schemas.microsoft.com/office/drawing/2016/5/12/chartex" xmlns:cx7="http://schemas.microsoft.com/office/drawing/2016/5/13/chartex" xmlns:cx8="http://schemas.microsoft.com/office/drawing/2016/5/14/chartex" xmlns:mc="http://schemas.openxmlformats.org/markup-compatibility/2006" xmlns:aink="http://schemas.microsoft.com/office/drawing/2016/ink" xmlns:am3d="http://schemas.microsoft.com/office/drawing/2017/model3d" xmlns:o="urn:schemas-microsoft-com:office:office" xmlns:oel="http://schemas.microsoft.com/office/2019/extlst" xmlns:r="http://schemas.openxmlformats.org/officeDocument/2006/relationships" xmlns:m="http://schemas.openxmlformats.org/officeDocument/2006/math" xmlns:v="urn:schemas-microsoft-com:vml" xmlns:wp14="http://schemas.microsoft.com/office/word/2010/wordprocessingDrawing" xmlns:wp="http://schemas.openxmlformats.org/drawingml/2006/wordprocessingDrawing" xmlns:w10="urn:schemas-microsoft-com:office:word" xmlns:w="http://schemas.openxmlformats.org/wordprocessingml/2006/main" xmlns:w14="http://schemas.microsoft.com/office/word/2010/wordml" xmlns:w15="http://schemas.microsoft.com/office/word/2012/wordml" xmlns:w16cex="http://schemas.microsoft.com/office/word/2018/wordml/cex" xmlns:w16cid="http://schemas.microsoft.com/office/word/2016/wordml/cid" xmlns:w16="http://schemas.microsoft.com/office/word/2018/wordml" xmlns:w16sdtdh="http://schemas.microsoft.com/office/word/2020/wordml/sdtdatahash" xmlns:w16se="http://schemas.microsoft.com/office/word/2015/wordml/symex" xmlns:wpg="http://schemas.microsoft.com/office/word/2010/wordprocessingGroup" xmlns:wpi="http://schemas.microsoft.com/office/word/2010/wordprocessingInk" xmlns:wne="http://schemas.microsoft.com/office/word/2006/wordml" xmlns:wps="http://schemas.microsoft.com/office/word/2010/wordprocessingShape" mc:Ignorable="w14 w15 w16se w16cid w16 w16cex w16sdtdh wp14">
-  <w16cid:commentId w16cid:paraId="3A783F0E" w16cid:durableId="26F7BEF6"/>
-</w16cid:commentsIds>
 </file>
 
 <file path=word/numbering.xml><?xml version="1.0" encoding="utf-8"?>
@@ -799,14 +792,6 @@
     <w:abstractNumId w:val="0"/>
   </w:num>
 </w:numbering>
-</file>
-
-<file path=word/people.xml><?xml version="1.0" encoding="utf-8"?>
-<w15:people xmlns:wpc="http://schemas.microsoft.com/office/word/2010/wordprocessingCanvas" xmlns:cx="http://schemas.microsoft.com/office/drawing/2014/chartex" xmlns:cx1="http://schemas.microsoft.com/office/drawing/2015/9/8/chartex" xmlns:cx2="http://schemas.microsoft.com/office/drawing/2015/10/21/chartex" xmlns:cx3="http://schemas.microsoft.com/office/drawing/2016/5/9/chartex" xmlns:cx4="http://schemas.microsoft.com/office/drawing/2016/5/10/chartex" xmlns:cx5="http://schemas.microsoft.com/office/drawing/2016/5/11/chartex" xmlns:cx6="http://schemas.microsoft.com/office/drawing/2016/5/12/chartex" xmlns:cx7="http://schemas.microsoft.com/office/drawing/2016/5/13/chartex" xmlns:cx8="http://schemas.microsoft.com/office/drawing/2016/5/14/chartex" xmlns:mc="http://schemas.openxmlformats.org/markup-compatibility/2006" xmlns:aink="http://schemas.microsoft.com/office/drawing/2016/ink" xmlns:am3d="http://schemas.microsoft.com/office/drawing/2017/model3d" xmlns:o="urn:schemas-microsoft-com:office:office" xmlns:oel="http://schemas.microsoft.com/office/2019/extlst" xmlns:r="http://schemas.openxmlformats.org/officeDocument/2006/relationships" xmlns:m="http://schemas.openxmlformats.org/officeDocument/2006/math" xmlns:v="urn:schemas-microsoft-com:vml" xmlns:wp14="http://schemas.microsoft.com/office/word/2010/wordprocessingDrawing" xmlns:wp="http://schemas.openxmlformats.org/drawingml/2006/wordprocessingDrawing" xmlns:w10="urn:schemas-microsoft-com:office:word" xmlns:w="http://schemas.openxmlformats.org/wordprocessingml/2006/main" xmlns:w14="http://schemas.microsoft.com/office/word/2010/wordml" xmlns:w15="http://schemas.microsoft.com/office/word/2012/wordml" xmlns:w16cex="http://schemas.microsoft.com/office/word/2018/wordml/cex" xmlns:w16cid="http://schemas.microsoft.com/office/word/2016/wordml/cid" xmlns:w16="http://schemas.microsoft.com/office/word/2018/wordml" xmlns:w16sdtdh="http://schemas.microsoft.com/office/word/2020/wordml/sdtdatahash" xmlns:w16se="http://schemas.microsoft.com/office/word/2015/wordml/symex" xmlns:wpg="http://schemas.microsoft.com/office/word/2010/wordprocessingGroup" xmlns:wpi="http://schemas.microsoft.com/office/word/2010/wordprocessingInk" xmlns:wne="http://schemas.microsoft.com/office/word/2006/wordml" xmlns:wps="http://schemas.microsoft.com/office/word/2010/wordprocessingShape" mc:Ignorable="w14 w15 w16se w16cid w16 w16cex w16sdtdh wp14">
-  <w15:person w15:author="Graham, Nick">
-    <w15:presenceInfo w15:providerId="AD" w15:userId="S::grahamn@lancaster.ac.uk::d5fc8e25-c77f-4890-91cd-1634009fa596"/>
-  </w15:person>
-</w15:people>
 </file>
 
 <file path=word/styles.xml><?xml version="1.0" encoding="utf-8"?>

</xml_diff>